<commit_message>
Update to sample doc
</commit_message>
<xml_diff>
--- a/sample_docs/simple_formatting.docx
+++ b/sample_docs/simple_formatting.docx
@@ -402,21 +402,38 @@
         <w:t>strikethrough</w:t>
       </w:r>
       <w:r>
-        <w:t xml:space="preserve"> and some </w:t>
+        <w:rPr>
+          <w:strike/>
+        </w:rPr>
+        <w:t xml:space="preserve"> text.</w:t>
+      </w:r>
+      <w:r>
+        <w:t xml:space="preserve"> </w:t>
+      </w:r>
+    </w:p>
+    <w:p>
+      <w:pPr>
+        <w:pStyle w:val="highlight"/>
+      </w:pPr>
+      <w:r>
+        <w:t>A</w:t>
+      </w:r>
+      <w:r>
+        <w:t xml:space="preserve">nd </w:t>
+      </w:r>
+      <w:r>
+        <w:t xml:space="preserve">this is </w:t>
+      </w:r>
+      <w:bookmarkStart w:id="1" w:name="_GoBack"/>
+      <w:bookmarkEnd w:id="1"/>
+      <w:r>
+        <w:t xml:space="preserve">some </w:t>
       </w:r>
       <w:r>
         <w:rPr>
           <w:highlight w:val="yellow"/>
         </w:rPr>
-        <w:t>highlig</w:t>
-      </w:r>
-      <w:bookmarkStart w:id="1" w:name="_GoBack"/>
-      <w:bookmarkEnd w:id="1"/>
-      <w:r>
-        <w:rPr>
-          <w:highlight w:val="yellow"/>
-        </w:rPr>
-        <w:t>hted text</w:t>
+        <w:t>highlighted text</w:t>
       </w:r>
       <w:r>
         <w:t xml:space="preserve">. </w:t>
@@ -487,6 +504,7 @@
       <w:bookmarkStart w:id="3" w:name="_Expand-collapse"/>
       <w:bookmarkEnd w:id="3"/>
       <w:r>
+        <w:lastRenderedPageBreak/>
         <w:t>Expand-collapse</w:t>
       </w:r>
     </w:p>
@@ -501,7 +519,6 @@
         <w:rPr>
           <w:color w:val="333333"/>
         </w:rPr>
-        <w:lastRenderedPageBreak/>
         <w:t>Single expand-collapse</w:t>
       </w:r>
     </w:p>
@@ -811,7 +828,6 @@
       <w:bookmarkStart w:id="5" w:name="_Alerts"/>
       <w:bookmarkEnd w:id="5"/>
       <w:r>
-        <w:lastRenderedPageBreak/>
         <w:t>Alerts</w:t>
       </w:r>
     </w:p>
@@ -5441,7 +5457,7 @@
 </file>
 
 <file path=customXml/itemProps1.xml><?xml version="1.0" encoding="utf-8"?>
-<ds:datastoreItem xmlns:ds="http://schemas.openxmlformats.org/officeDocument/2006/customXml" ds:itemID="{BA040937-81C9-4943-89F1-0C51EB57F768}">
+<ds:datastoreItem xmlns:ds="http://schemas.openxmlformats.org/officeDocument/2006/customXml" ds:itemID="{84AA3AA6-558D-4EA2-BF46-9C3B56EF551C}">
   <ds:schemaRefs>
     <ds:schemaRef ds:uri="http://schemas.openxmlformats.org/officeDocument/2006/bibliography"/>
   </ds:schemaRefs>

</xml_diff>

<commit_message>
adding support for bullets in panels and alerts
</commit_message>
<xml_diff>
--- a/sample_docs/simple_formatting.docx
+++ b/sample_docs/simple_formatting.docx
@@ -185,19 +185,7 @@
           <w:rPr>
             <w:rStyle w:val="Hyperlink"/>
           </w:rPr>
-          <w:t>Wel</w:t>
-        </w:r>
-        <w:r>
-          <w:rPr>
-            <w:rStyle w:val="Hyperlink"/>
-          </w:rPr>
-          <w:t>l</w:t>
-        </w:r>
-        <w:r>
-          <w:rPr>
-            <w:rStyle w:val="Hyperlink"/>
-          </w:rPr>
-          <w:t>s</w:t>
+          <w:t>Wells</w:t>
         </w:r>
       </w:hyperlink>
     </w:p>
@@ -210,19 +198,7 @@
           <w:rPr>
             <w:rStyle w:val="Hyperlink"/>
           </w:rPr>
-          <w:t>P</w:t>
-        </w:r>
-        <w:r>
-          <w:rPr>
-            <w:rStyle w:val="Hyperlink"/>
-          </w:rPr>
-          <w:t>a</w:t>
-        </w:r>
-        <w:r>
-          <w:rPr>
-            <w:rStyle w:val="Hyperlink"/>
-          </w:rPr>
-          <w:t>nels</w:t>
+          <w:t>Panels</w:t>
         </w:r>
       </w:hyperlink>
     </w:p>
@@ -511,7 +487,11 @@
     </w:p>
     <w:p>
       <w:pPr>
-        <w:pStyle w:val="bullet"/>
+        <w:pStyle w:val="ListParagraph"/>
+        <w:numPr>
+          <w:ilvl w:val="0"/>
+          <w:numId w:val="22"/>
+        </w:numPr>
       </w:pPr>
       <w:r>
         <w:t>item 1</w:t>
@@ -519,7 +499,35 @@
     </w:p>
     <w:p>
       <w:pPr>
-        <w:pStyle w:val="bullet"/>
+        <w:pStyle w:val="ListParagraph"/>
+        <w:numPr>
+          <w:ilvl w:val="1"/>
+          <w:numId w:val="22"/>
+        </w:numPr>
+      </w:pPr>
+      <w:r>
+        <w:t>item 1a</w:t>
+      </w:r>
+    </w:p>
+    <w:p>
+      <w:pPr>
+        <w:pStyle w:val="ListParagraph"/>
+        <w:numPr>
+          <w:ilvl w:val="2"/>
+          <w:numId w:val="22"/>
+        </w:numPr>
+      </w:pPr>
+      <w:r>
+        <w:t>item 1aa</w:t>
+      </w:r>
+    </w:p>
+    <w:p>
+      <w:pPr>
+        <w:pStyle w:val="ListParagraph"/>
+        <w:numPr>
+          <w:ilvl w:val="0"/>
+          <w:numId w:val="22"/>
+        </w:numPr>
       </w:pPr>
       <w:r>
         <w:t>item 2</w:t>
@@ -546,6 +554,7 @@
         <w:pStyle w:val="numbered"/>
       </w:pPr>
       <w:r>
+        <w:lastRenderedPageBreak/>
         <w:t>item 2</w:t>
       </w:r>
     </w:p>
@@ -556,7 +565,6 @@
       <w:bookmarkStart w:id="2" w:name="_Expand-collapse"/>
       <w:bookmarkEnd w:id="2"/>
       <w:r>
-        <w:lastRenderedPageBreak/>
         <w:t>Expand-collapse</w:t>
       </w:r>
     </w:p>
@@ -901,11 +909,49 @@
       <w:r>
         <w:t>For dangerous situations or technical issues</w:t>
       </w:r>
+      <w:r>
+        <w:t>.</w:t>
+      </w:r>
+    </w:p>
+    <w:p>
+      <w:pPr>
+        <w:pStyle w:val="alert-bullet"/>
+      </w:pPr>
+      <w:r>
+        <w:t>Adding a bullet within the alert</w:t>
+      </w:r>
+    </w:p>
+    <w:p>
+      <w:pPr>
+        <w:pStyle w:val="alert-bullet"/>
+      </w:pPr>
+      <w:r>
+        <w:t>Adding a 2</w:t>
+      </w:r>
+      <w:r>
+        <w:rPr>
+          <w:vertAlign w:val="superscript"/>
+        </w:rPr>
+        <w:t>nd</w:t>
+      </w:r>
+      <w:r>
+        <w:t xml:space="preserve"> bullet</w:t>
+      </w:r>
     </w:p>
     <w:p>
       <w:pPr>
         <w:pStyle w:val="Alert-text"/>
       </w:pPr>
+      <w:bookmarkStart w:id="5" w:name="_GoBack"/>
+      <w:r>
+        <w:t>And a new paragraph</w:t>
+      </w:r>
+    </w:p>
+    <w:bookmarkEnd w:id="5"/>
+    <w:p>
+      <w:pPr>
+        <w:pStyle w:val="Alert-text"/>
+      </w:pPr>
     </w:p>
     <w:p>
       <w:pPr>
@@ -955,6 +1001,12 @@
         </w:rPr>
         <w:t>To draw attention to a clarification</w:t>
       </w:r>
+      <w:r>
+        <w:rPr>
+          <w:shd w:val="clear" w:color="auto" w:fill="FFFFFF"/>
+        </w:rPr>
+        <w:t>.</w:t>
+      </w:r>
     </w:p>
     <w:p>
       <w:pPr>
@@ -963,6 +1015,28 @@
           <w:shd w:val="clear" w:color="auto" w:fill="FFFFFF"/>
         </w:rPr>
       </w:pPr>
+      <w:proofErr w:type="gramStart"/>
+      <w:r>
+        <w:rPr>
+          <w:shd w:val="clear" w:color="auto" w:fill="FFFFFF"/>
+        </w:rPr>
+        <w:t>And</w:t>
+      </w:r>
+      <w:proofErr w:type="gramEnd"/>
+      <w:r>
+        <w:rPr>
+          <w:shd w:val="clear" w:color="auto" w:fill="FFFFFF"/>
+        </w:rPr>
+        <w:t xml:space="preserve"> a second paragraph.</w:t>
+      </w:r>
+    </w:p>
+    <w:p>
+      <w:pPr>
+        <w:pStyle w:val="Alert-text"/>
+        <w:rPr>
+          <w:shd w:val="clear" w:color="auto" w:fill="FFFFFF"/>
+        </w:rPr>
+      </w:pPr>
     </w:p>
     <w:p>
       <w:pPr>
@@ -988,8 +1062,8 @@
       <w:pPr>
         <w:pStyle w:val="Heading2"/>
       </w:pPr>
-      <w:bookmarkStart w:id="5" w:name="_Tables"/>
-      <w:bookmarkEnd w:id="5"/>
+      <w:bookmarkStart w:id="6" w:name="_Tables"/>
+      <w:bookmarkEnd w:id="6"/>
       <w:r>
         <w:t>Tables</w:t>
       </w:r>
@@ -1180,8 +1254,8 @@
       <w:pPr>
         <w:pStyle w:val="Heading2"/>
       </w:pPr>
-      <w:bookmarkStart w:id="6" w:name="_Labels"/>
-      <w:bookmarkEnd w:id="6"/>
+      <w:bookmarkStart w:id="7" w:name="_Labels"/>
+      <w:bookmarkEnd w:id="7"/>
       <w:r>
         <w:t>Labels</w:t>
       </w:r>
@@ -1246,6 +1320,7 @@
         </w:rPr>
       </w:pPr>
       <w:r>
+        <w:lastRenderedPageBreak/>
         <w:t>Information</w:t>
       </w:r>
     </w:p>
@@ -1282,10 +1357,9 @@
       <w:pPr>
         <w:pStyle w:val="Heading2"/>
       </w:pPr>
-      <w:bookmarkStart w:id="7" w:name="_Wells"/>
-      <w:bookmarkEnd w:id="7"/>
-      <w:r>
-        <w:lastRenderedPageBreak/>
+      <w:bookmarkStart w:id="8" w:name="_Wells"/>
+      <w:bookmarkEnd w:id="8"/>
+      <w:r>
         <w:t>Wells</w:t>
       </w:r>
     </w:p>
@@ -1308,8 +1382,8 @@
       <w:pPr>
         <w:pStyle w:val="Heading2"/>
       </w:pPr>
-      <w:bookmarkStart w:id="8" w:name="_Panels"/>
-      <w:bookmarkEnd w:id="8"/>
+      <w:bookmarkStart w:id="9" w:name="_Panels"/>
+      <w:bookmarkEnd w:id="9"/>
       <w:r>
         <w:t>Panels</w:t>
       </w:r>
@@ -1335,6 +1409,14 @@
     </w:p>
     <w:p>
       <w:pPr>
+        <w:pStyle w:val="panel-bullet"/>
+      </w:pPr>
+      <w:r>
+        <w:t>Adding a bullet in a panel</w:t>
+      </w:r>
+    </w:p>
+    <w:p>
+      <w:pPr>
         <w:pStyle w:val="Alert-text"/>
       </w:pPr>
     </w:p>
@@ -1482,8 +1564,6 @@
       <w:r>
         <w:t>Danger styles for panels</w:t>
       </w:r>
-      <w:bookmarkStart w:id="9" w:name="_GoBack"/>
-      <w:bookmarkEnd w:id="9"/>
     </w:p>
     <w:p>
       <w:pPr>
@@ -2100,6 +2180,233 @@
     </w:lvl>
   </w:abstractNum>
   <w:abstractNum w:abstractNumId="4" w15:restartNumberingAfterBreak="0">
+    <w:nsid w:val="20AF18C2"/>
+    <w:multiLevelType w:val="hybridMultilevel"/>
+    <w:tmpl w:val="8A3ED440"/>
+    <w:lvl w:ilvl="0" w:tplc="4F1C5F4A">
+      <w:start w:val="1"/>
+      <w:numFmt w:val="bullet"/>
+      <w:pStyle w:val="panel-bullet"/>
+      <w:lvlText w:val=""/>
+      <w:lvlJc w:val="left"/>
+      <w:pPr>
+        <w:ind w:left="945" w:hanging="360"/>
+      </w:pPr>
+      <w:rPr>
+        <w:rFonts w:ascii="Symbol" w:hAnsi="Symbol" w:hint="default"/>
+      </w:rPr>
+    </w:lvl>
+    <w:lvl w:ilvl="1" w:tplc="10090003" w:tentative="1">
+      <w:start w:val="1"/>
+      <w:numFmt w:val="bullet"/>
+      <w:lvlText w:val="o"/>
+      <w:lvlJc w:val="left"/>
+      <w:pPr>
+        <w:ind w:left="1665" w:hanging="360"/>
+      </w:pPr>
+      <w:rPr>
+        <w:rFonts w:ascii="Courier New" w:hAnsi="Courier New" w:cs="Courier New" w:hint="default"/>
+      </w:rPr>
+    </w:lvl>
+    <w:lvl w:ilvl="2" w:tplc="10090005" w:tentative="1">
+      <w:start w:val="1"/>
+      <w:numFmt w:val="bullet"/>
+      <w:lvlText w:val=""/>
+      <w:lvlJc w:val="left"/>
+      <w:pPr>
+        <w:ind w:left="2385" w:hanging="360"/>
+      </w:pPr>
+      <w:rPr>
+        <w:rFonts w:ascii="Wingdings" w:hAnsi="Wingdings" w:hint="default"/>
+      </w:rPr>
+    </w:lvl>
+    <w:lvl w:ilvl="3" w:tplc="10090001" w:tentative="1">
+      <w:start w:val="1"/>
+      <w:numFmt w:val="bullet"/>
+      <w:lvlText w:val=""/>
+      <w:lvlJc w:val="left"/>
+      <w:pPr>
+        <w:ind w:left="3105" w:hanging="360"/>
+      </w:pPr>
+      <w:rPr>
+        <w:rFonts w:ascii="Symbol" w:hAnsi="Symbol" w:hint="default"/>
+      </w:rPr>
+    </w:lvl>
+    <w:lvl w:ilvl="4" w:tplc="10090003" w:tentative="1">
+      <w:start w:val="1"/>
+      <w:numFmt w:val="bullet"/>
+      <w:lvlText w:val="o"/>
+      <w:lvlJc w:val="left"/>
+      <w:pPr>
+        <w:ind w:left="3825" w:hanging="360"/>
+      </w:pPr>
+      <w:rPr>
+        <w:rFonts w:ascii="Courier New" w:hAnsi="Courier New" w:cs="Courier New" w:hint="default"/>
+      </w:rPr>
+    </w:lvl>
+    <w:lvl w:ilvl="5" w:tplc="10090005" w:tentative="1">
+      <w:start w:val="1"/>
+      <w:numFmt w:val="bullet"/>
+      <w:lvlText w:val=""/>
+      <w:lvlJc w:val="left"/>
+      <w:pPr>
+        <w:ind w:left="4545" w:hanging="360"/>
+      </w:pPr>
+      <w:rPr>
+        <w:rFonts w:ascii="Wingdings" w:hAnsi="Wingdings" w:hint="default"/>
+      </w:rPr>
+    </w:lvl>
+    <w:lvl w:ilvl="6" w:tplc="10090001" w:tentative="1">
+      <w:start w:val="1"/>
+      <w:numFmt w:val="bullet"/>
+      <w:lvlText w:val=""/>
+      <w:lvlJc w:val="left"/>
+      <w:pPr>
+        <w:ind w:left="5265" w:hanging="360"/>
+      </w:pPr>
+      <w:rPr>
+        <w:rFonts w:ascii="Symbol" w:hAnsi="Symbol" w:hint="default"/>
+      </w:rPr>
+    </w:lvl>
+    <w:lvl w:ilvl="7" w:tplc="10090003" w:tentative="1">
+      <w:start w:val="1"/>
+      <w:numFmt w:val="bullet"/>
+      <w:lvlText w:val="o"/>
+      <w:lvlJc w:val="left"/>
+      <w:pPr>
+        <w:ind w:left="5985" w:hanging="360"/>
+      </w:pPr>
+      <w:rPr>
+        <w:rFonts w:ascii="Courier New" w:hAnsi="Courier New" w:cs="Courier New" w:hint="default"/>
+      </w:rPr>
+    </w:lvl>
+    <w:lvl w:ilvl="8" w:tplc="10090005" w:tentative="1">
+      <w:start w:val="1"/>
+      <w:numFmt w:val="bullet"/>
+      <w:lvlText w:val=""/>
+      <w:lvlJc w:val="left"/>
+      <w:pPr>
+        <w:ind w:left="6705" w:hanging="360"/>
+      </w:pPr>
+      <w:rPr>
+        <w:rFonts w:ascii="Wingdings" w:hAnsi="Wingdings" w:hint="default"/>
+      </w:rPr>
+    </w:lvl>
+  </w:abstractNum>
+  <w:abstractNum w:abstractNumId="5" w15:restartNumberingAfterBreak="0">
+    <w:nsid w:val="26555406"/>
+    <w:multiLevelType w:val="hybridMultilevel"/>
+    <w:tmpl w:val="4EA0BCAA"/>
+    <w:lvl w:ilvl="0" w:tplc="10090001">
+      <w:start w:val="1"/>
+      <w:numFmt w:val="bullet"/>
+      <w:lvlText w:val=""/>
+      <w:lvlJc w:val="left"/>
+      <w:pPr>
+        <w:ind w:left="720" w:hanging="360"/>
+      </w:pPr>
+      <w:rPr>
+        <w:rFonts w:ascii="Symbol" w:hAnsi="Symbol" w:hint="default"/>
+      </w:rPr>
+    </w:lvl>
+    <w:lvl w:ilvl="1" w:tplc="10090003">
+      <w:start w:val="1"/>
+      <w:numFmt w:val="bullet"/>
+      <w:lvlText w:val="o"/>
+      <w:lvlJc w:val="left"/>
+      <w:pPr>
+        <w:ind w:left="1440" w:hanging="360"/>
+      </w:pPr>
+      <w:rPr>
+        <w:rFonts w:ascii="Courier New" w:hAnsi="Courier New" w:cs="Courier New" w:hint="default"/>
+      </w:rPr>
+    </w:lvl>
+    <w:lvl w:ilvl="2" w:tplc="10090005">
+      <w:start w:val="1"/>
+      <w:numFmt w:val="bullet"/>
+      <w:lvlText w:val=""/>
+      <w:lvlJc w:val="left"/>
+      <w:pPr>
+        <w:ind w:left="2160" w:hanging="360"/>
+      </w:pPr>
+      <w:rPr>
+        <w:rFonts w:ascii="Wingdings" w:hAnsi="Wingdings" w:hint="default"/>
+      </w:rPr>
+    </w:lvl>
+    <w:lvl w:ilvl="3" w:tplc="10090001" w:tentative="1">
+      <w:start w:val="1"/>
+      <w:numFmt w:val="bullet"/>
+      <w:lvlText w:val=""/>
+      <w:lvlJc w:val="left"/>
+      <w:pPr>
+        <w:ind w:left="2880" w:hanging="360"/>
+      </w:pPr>
+      <w:rPr>
+        <w:rFonts w:ascii="Symbol" w:hAnsi="Symbol" w:hint="default"/>
+      </w:rPr>
+    </w:lvl>
+    <w:lvl w:ilvl="4" w:tplc="10090003" w:tentative="1">
+      <w:start w:val="1"/>
+      <w:numFmt w:val="bullet"/>
+      <w:lvlText w:val="o"/>
+      <w:lvlJc w:val="left"/>
+      <w:pPr>
+        <w:ind w:left="3600" w:hanging="360"/>
+      </w:pPr>
+      <w:rPr>
+        <w:rFonts w:ascii="Courier New" w:hAnsi="Courier New" w:cs="Courier New" w:hint="default"/>
+      </w:rPr>
+    </w:lvl>
+    <w:lvl w:ilvl="5" w:tplc="10090005" w:tentative="1">
+      <w:start w:val="1"/>
+      <w:numFmt w:val="bullet"/>
+      <w:lvlText w:val=""/>
+      <w:lvlJc w:val="left"/>
+      <w:pPr>
+        <w:ind w:left="4320" w:hanging="360"/>
+      </w:pPr>
+      <w:rPr>
+        <w:rFonts w:ascii="Wingdings" w:hAnsi="Wingdings" w:hint="default"/>
+      </w:rPr>
+    </w:lvl>
+    <w:lvl w:ilvl="6" w:tplc="10090001" w:tentative="1">
+      <w:start w:val="1"/>
+      <w:numFmt w:val="bullet"/>
+      <w:lvlText w:val=""/>
+      <w:lvlJc w:val="left"/>
+      <w:pPr>
+        <w:ind w:left="5040" w:hanging="360"/>
+      </w:pPr>
+      <w:rPr>
+        <w:rFonts w:ascii="Symbol" w:hAnsi="Symbol" w:hint="default"/>
+      </w:rPr>
+    </w:lvl>
+    <w:lvl w:ilvl="7" w:tplc="10090003" w:tentative="1">
+      <w:start w:val="1"/>
+      <w:numFmt w:val="bullet"/>
+      <w:lvlText w:val="o"/>
+      <w:lvlJc w:val="left"/>
+      <w:pPr>
+        <w:ind w:left="5760" w:hanging="360"/>
+      </w:pPr>
+      <w:rPr>
+        <w:rFonts w:ascii="Courier New" w:hAnsi="Courier New" w:cs="Courier New" w:hint="default"/>
+      </w:rPr>
+    </w:lvl>
+    <w:lvl w:ilvl="8" w:tplc="10090005" w:tentative="1">
+      <w:start w:val="1"/>
+      <w:numFmt w:val="bullet"/>
+      <w:lvlText w:val=""/>
+      <w:lvlJc w:val="left"/>
+      <w:pPr>
+        <w:ind w:left="6480" w:hanging="360"/>
+      </w:pPr>
+      <w:rPr>
+        <w:rFonts w:ascii="Wingdings" w:hAnsi="Wingdings" w:hint="default"/>
+      </w:rPr>
+    </w:lvl>
+  </w:abstractNum>
+  <w:abstractNum w:abstractNumId="6" w15:restartNumberingAfterBreak="0">
     <w:nsid w:val="3757319E"/>
     <w:multiLevelType w:val="hybridMultilevel"/>
     <w:tmpl w:val="DB640A92"/>
@@ -2186,7 +2493,7 @@
       </w:pPr>
     </w:lvl>
   </w:abstractNum>
-  <w:abstractNum w:abstractNumId="5" w15:restartNumberingAfterBreak="0">
+  <w:abstractNum w:abstractNumId="7" w15:restartNumberingAfterBreak="0">
     <w:nsid w:val="39177048"/>
     <w:multiLevelType w:val="multilevel"/>
     <w:tmpl w:val="9E328E08"/>
@@ -2335,7 +2642,7 @@
       </w:rPr>
     </w:lvl>
   </w:abstractNum>
-  <w:abstractNum w:abstractNumId="6" w15:restartNumberingAfterBreak="0">
+  <w:abstractNum w:abstractNumId="8" w15:restartNumberingAfterBreak="0">
     <w:nsid w:val="395E78A6"/>
     <w:multiLevelType w:val="multilevel"/>
     <w:tmpl w:val="8F843482"/>
@@ -2484,7 +2791,7 @@
       </w:rPr>
     </w:lvl>
   </w:abstractNum>
-  <w:abstractNum w:abstractNumId="7" w15:restartNumberingAfterBreak="0">
+  <w:abstractNum w:abstractNumId="9" w15:restartNumberingAfterBreak="0">
     <w:nsid w:val="3E15798C"/>
     <w:multiLevelType w:val="multilevel"/>
     <w:tmpl w:val="A9A0FF8A"/>
@@ -2634,7 +2941,7 @@
       </w:rPr>
     </w:lvl>
   </w:abstractNum>
-  <w:abstractNum w:abstractNumId="8" w15:restartNumberingAfterBreak="0">
+  <w:abstractNum w:abstractNumId="10" w15:restartNumberingAfterBreak="0">
     <w:nsid w:val="51FB4DCA"/>
     <w:multiLevelType w:val="multilevel"/>
     <w:tmpl w:val="9B801806"/>
@@ -2784,7 +3091,7 @@
       </w:rPr>
     </w:lvl>
   </w:abstractNum>
-  <w:abstractNum w:abstractNumId="9" w15:restartNumberingAfterBreak="0">
+  <w:abstractNum w:abstractNumId="11" w15:restartNumberingAfterBreak="0">
     <w:nsid w:val="54B73185"/>
     <w:multiLevelType w:val="multilevel"/>
     <w:tmpl w:val="DF5AFC58"/>
@@ -2897,7 +3204,7 @@
       </w:pPr>
     </w:lvl>
   </w:abstractNum>
-  <w:abstractNum w:abstractNumId="10" w15:restartNumberingAfterBreak="0">
+  <w:abstractNum w:abstractNumId="12" w15:restartNumberingAfterBreak="0">
     <w:nsid w:val="55527D42"/>
     <w:multiLevelType w:val="multilevel"/>
     <w:tmpl w:val="5426D138"/>
@@ -3046,7 +3353,7 @@
       </w:rPr>
     </w:lvl>
   </w:abstractNum>
-  <w:abstractNum w:abstractNumId="11" w15:restartNumberingAfterBreak="0">
+  <w:abstractNum w:abstractNumId="13" w15:restartNumberingAfterBreak="0">
     <w:nsid w:val="5A194858"/>
     <w:multiLevelType w:val="multilevel"/>
     <w:tmpl w:val="17EE7E96"/>
@@ -3159,7 +3466,7 @@
       </w:pPr>
     </w:lvl>
   </w:abstractNum>
-  <w:abstractNum w:abstractNumId="12" w15:restartNumberingAfterBreak="0">
+  <w:abstractNum w:abstractNumId="14" w15:restartNumberingAfterBreak="0">
     <w:nsid w:val="5A775001"/>
     <w:multiLevelType w:val="multilevel"/>
     <w:tmpl w:val="D7FC929A"/>
@@ -3308,7 +3615,7 @@
       </w:rPr>
     </w:lvl>
   </w:abstractNum>
-  <w:abstractNum w:abstractNumId="13" w15:restartNumberingAfterBreak="0">
+  <w:abstractNum w:abstractNumId="15" w15:restartNumberingAfterBreak="0">
     <w:nsid w:val="5C0A29D4"/>
     <w:multiLevelType w:val="multilevel"/>
     <w:tmpl w:val="C806160A"/>
@@ -3457,7 +3764,7 @@
       </w:rPr>
     </w:lvl>
   </w:abstractNum>
-  <w:abstractNum w:abstractNumId="14" w15:restartNumberingAfterBreak="0">
+  <w:abstractNum w:abstractNumId="16" w15:restartNumberingAfterBreak="0">
     <w:nsid w:val="5FA04685"/>
     <w:multiLevelType w:val="hybridMultilevel"/>
     <w:tmpl w:val="52944D32"/>
@@ -3570,7 +3877,7 @@
       </w:rPr>
     </w:lvl>
   </w:abstractNum>
-  <w:abstractNum w:abstractNumId="15" w15:restartNumberingAfterBreak="0">
+  <w:abstractNum w:abstractNumId="17" w15:restartNumberingAfterBreak="0">
     <w:nsid w:val="5FCA111D"/>
     <w:multiLevelType w:val="multilevel"/>
     <w:tmpl w:val="589E0566"/>
@@ -3719,7 +4026,7 @@
       </w:rPr>
     </w:lvl>
   </w:abstractNum>
-  <w:abstractNum w:abstractNumId="16" w15:restartNumberingAfterBreak="0">
+  <w:abstractNum w:abstractNumId="18" w15:restartNumberingAfterBreak="0">
     <w:nsid w:val="611B0EDD"/>
     <w:multiLevelType w:val="multilevel"/>
     <w:tmpl w:val="E460EE6A"/>
@@ -3868,7 +4175,7 @@
       </w:rPr>
     </w:lvl>
   </w:abstractNum>
-  <w:abstractNum w:abstractNumId="17" w15:restartNumberingAfterBreak="0">
+  <w:abstractNum w:abstractNumId="19" w15:restartNumberingAfterBreak="0">
     <w:nsid w:val="70C8032A"/>
     <w:multiLevelType w:val="multilevel"/>
     <w:tmpl w:val="26062728"/>
@@ -4018,7 +4325,7 @@
       </w:rPr>
     </w:lvl>
   </w:abstractNum>
-  <w:abstractNum w:abstractNumId="18" w15:restartNumberingAfterBreak="0">
+  <w:abstractNum w:abstractNumId="20" w15:restartNumberingAfterBreak="0">
     <w:nsid w:val="72BB3F76"/>
     <w:multiLevelType w:val="hybridMultilevel"/>
     <w:tmpl w:val="50E25D0A"/>
@@ -4131,7 +4438,121 @@
       </w:rPr>
     </w:lvl>
   </w:abstractNum>
-  <w:abstractNum w:abstractNumId="19" w15:restartNumberingAfterBreak="0">
+  <w:abstractNum w:abstractNumId="21" w15:restartNumberingAfterBreak="0">
+    <w:nsid w:val="79731072"/>
+    <w:multiLevelType w:val="hybridMultilevel"/>
+    <w:tmpl w:val="C1F2F804"/>
+    <w:lvl w:ilvl="0" w:tplc="4C04A6A0">
+      <w:start w:val="1"/>
+      <w:numFmt w:val="bullet"/>
+      <w:pStyle w:val="alert-bullet"/>
+      <w:lvlText w:val=""/>
+      <w:lvlJc w:val="left"/>
+      <w:pPr>
+        <w:ind w:left="945" w:hanging="360"/>
+      </w:pPr>
+      <w:rPr>
+        <w:rFonts w:ascii="Symbol" w:hAnsi="Symbol" w:hint="default"/>
+      </w:rPr>
+    </w:lvl>
+    <w:lvl w:ilvl="1" w:tplc="10090003" w:tentative="1">
+      <w:start w:val="1"/>
+      <w:numFmt w:val="bullet"/>
+      <w:lvlText w:val="o"/>
+      <w:lvlJc w:val="left"/>
+      <w:pPr>
+        <w:ind w:left="1665" w:hanging="360"/>
+      </w:pPr>
+      <w:rPr>
+        <w:rFonts w:ascii="Courier New" w:hAnsi="Courier New" w:cs="Courier New" w:hint="default"/>
+      </w:rPr>
+    </w:lvl>
+    <w:lvl w:ilvl="2" w:tplc="10090005" w:tentative="1">
+      <w:start w:val="1"/>
+      <w:numFmt w:val="bullet"/>
+      <w:lvlText w:val=""/>
+      <w:lvlJc w:val="left"/>
+      <w:pPr>
+        <w:ind w:left="2385" w:hanging="360"/>
+      </w:pPr>
+      <w:rPr>
+        <w:rFonts w:ascii="Wingdings" w:hAnsi="Wingdings" w:hint="default"/>
+      </w:rPr>
+    </w:lvl>
+    <w:lvl w:ilvl="3" w:tplc="10090001" w:tentative="1">
+      <w:start w:val="1"/>
+      <w:numFmt w:val="bullet"/>
+      <w:lvlText w:val=""/>
+      <w:lvlJc w:val="left"/>
+      <w:pPr>
+        <w:ind w:left="3105" w:hanging="360"/>
+      </w:pPr>
+      <w:rPr>
+        <w:rFonts w:ascii="Symbol" w:hAnsi="Symbol" w:hint="default"/>
+      </w:rPr>
+    </w:lvl>
+    <w:lvl w:ilvl="4" w:tplc="10090003" w:tentative="1">
+      <w:start w:val="1"/>
+      <w:numFmt w:val="bullet"/>
+      <w:lvlText w:val="o"/>
+      <w:lvlJc w:val="left"/>
+      <w:pPr>
+        <w:ind w:left="3825" w:hanging="360"/>
+      </w:pPr>
+      <w:rPr>
+        <w:rFonts w:ascii="Courier New" w:hAnsi="Courier New" w:cs="Courier New" w:hint="default"/>
+      </w:rPr>
+    </w:lvl>
+    <w:lvl w:ilvl="5" w:tplc="10090005" w:tentative="1">
+      <w:start w:val="1"/>
+      <w:numFmt w:val="bullet"/>
+      <w:lvlText w:val=""/>
+      <w:lvlJc w:val="left"/>
+      <w:pPr>
+        <w:ind w:left="4545" w:hanging="360"/>
+      </w:pPr>
+      <w:rPr>
+        <w:rFonts w:ascii="Wingdings" w:hAnsi="Wingdings" w:hint="default"/>
+      </w:rPr>
+    </w:lvl>
+    <w:lvl w:ilvl="6" w:tplc="10090001" w:tentative="1">
+      <w:start w:val="1"/>
+      <w:numFmt w:val="bullet"/>
+      <w:lvlText w:val=""/>
+      <w:lvlJc w:val="left"/>
+      <w:pPr>
+        <w:ind w:left="5265" w:hanging="360"/>
+      </w:pPr>
+      <w:rPr>
+        <w:rFonts w:ascii="Symbol" w:hAnsi="Symbol" w:hint="default"/>
+      </w:rPr>
+    </w:lvl>
+    <w:lvl w:ilvl="7" w:tplc="10090003" w:tentative="1">
+      <w:start w:val="1"/>
+      <w:numFmt w:val="bullet"/>
+      <w:lvlText w:val="o"/>
+      <w:lvlJc w:val="left"/>
+      <w:pPr>
+        <w:ind w:left="5985" w:hanging="360"/>
+      </w:pPr>
+      <w:rPr>
+        <w:rFonts w:ascii="Courier New" w:hAnsi="Courier New" w:cs="Courier New" w:hint="default"/>
+      </w:rPr>
+    </w:lvl>
+    <w:lvl w:ilvl="8" w:tplc="10090005" w:tentative="1">
+      <w:start w:val="1"/>
+      <w:numFmt w:val="bullet"/>
+      <w:lvlText w:val=""/>
+      <w:lvlJc w:val="left"/>
+      <w:pPr>
+        <w:ind w:left="6705" w:hanging="360"/>
+      </w:pPr>
+      <w:rPr>
+        <w:rFonts w:ascii="Wingdings" w:hAnsi="Wingdings" w:hint="default"/>
+      </w:rPr>
+    </w:lvl>
+  </w:abstractNum>
+  <w:abstractNum w:abstractNumId="22" w15:restartNumberingAfterBreak="0">
     <w:nsid w:val="7DF27DA3"/>
     <w:multiLevelType w:val="multilevel"/>
     <w:tmpl w:val="453222B4"/>
@@ -4284,43 +4705,43 @@
     <w:abstractNumId w:val="0"/>
   </w:num>
   <w:num w:numId="2">
+    <w:abstractNumId w:val="14"/>
+  </w:num>
+  <w:num w:numId="3">
+    <w:abstractNumId w:val="13"/>
+  </w:num>
+  <w:num w:numId="4">
+    <w:abstractNumId w:val="9"/>
+  </w:num>
+  <w:num w:numId="5">
+    <w:abstractNumId w:val="22"/>
+  </w:num>
+  <w:num w:numId="6">
+    <w:abstractNumId w:val="11"/>
+  </w:num>
+  <w:num w:numId="7">
+    <w:abstractNumId w:val="8"/>
+  </w:num>
+  <w:num w:numId="8">
+    <w:abstractNumId w:val="19"/>
+  </w:num>
+  <w:num w:numId="9">
+    <w:abstractNumId w:val="10"/>
+  </w:num>
+  <w:num w:numId="10">
     <w:abstractNumId w:val="12"/>
   </w:num>
-  <w:num w:numId="3">
-    <w:abstractNumId w:val="11"/>
-  </w:num>
-  <w:num w:numId="4">
+  <w:num w:numId="11">
     <w:abstractNumId w:val="7"/>
-  </w:num>
-  <w:num w:numId="5">
-    <w:abstractNumId w:val="19"/>
-  </w:num>
-  <w:num w:numId="6">
-    <w:abstractNumId w:val="9"/>
-  </w:num>
-  <w:num w:numId="7">
-    <w:abstractNumId w:val="6"/>
-  </w:num>
-  <w:num w:numId="8">
-    <w:abstractNumId w:val="17"/>
-  </w:num>
-  <w:num w:numId="9">
-    <w:abstractNumId w:val="8"/>
-  </w:num>
-  <w:num w:numId="10">
-    <w:abstractNumId w:val="10"/>
-  </w:num>
-  <w:num w:numId="11">
-    <w:abstractNumId w:val="5"/>
   </w:num>
   <w:num w:numId="12">
     <w:abstractNumId w:val="1"/>
   </w:num>
   <w:num w:numId="13">
-    <w:abstractNumId w:val="13"/>
+    <w:abstractNumId w:val="15"/>
   </w:num>
   <w:num w:numId="14">
-    <w:abstractNumId w:val="16"/>
+    <w:abstractNumId w:val="18"/>
   </w:num>
   <w:num w:numId="15">
     <w:abstractNumId w:val="2"/>
@@ -4329,16 +4750,25 @@
     <w:abstractNumId w:val="3"/>
   </w:num>
   <w:num w:numId="17">
-    <w:abstractNumId w:val="15"/>
+    <w:abstractNumId w:val="17"/>
   </w:num>
   <w:num w:numId="18">
-    <w:abstractNumId w:val="4"/>
+    <w:abstractNumId w:val="6"/>
   </w:num>
   <w:num w:numId="19">
-    <w:abstractNumId w:val="14"/>
+    <w:abstractNumId w:val="16"/>
   </w:num>
   <w:num w:numId="20">
-    <w:abstractNumId w:val="18"/>
+    <w:abstractNumId w:val="20"/>
+  </w:num>
+  <w:num w:numId="21">
+    <w:abstractNumId w:val="21"/>
+  </w:num>
+  <w:num w:numId="22">
+    <w:abstractNumId w:val="5"/>
+  </w:num>
+  <w:num w:numId="23">
+    <w:abstractNumId w:val="4"/>
   </w:num>
 </w:numbering>
 </file>
@@ -5513,6 +5943,28 @@
       <w:u w:val="single"/>
     </w:rPr>
   </w:style>
+  <w:style w:type="paragraph" w:customStyle="1" w:styleId="alert-bullet">
+    <w:name w:val="alert-bullet"/>
+    <w:basedOn w:val="Alert-text"/>
+    <w:qFormat/>
+    <w:rsid w:val="007C0BD0"/>
+    <w:pPr>
+      <w:numPr>
+        <w:numId w:val="21"/>
+      </w:numPr>
+    </w:pPr>
+  </w:style>
+  <w:style w:type="paragraph" w:customStyle="1" w:styleId="panel-bullet">
+    <w:name w:val="panel-bullet"/>
+    <w:basedOn w:val="panel-text"/>
+    <w:qFormat/>
+    <w:rsid w:val="000B37F0"/>
+    <w:pPr>
+      <w:numPr>
+        <w:numId w:val="23"/>
+      </w:numPr>
+    </w:pPr>
+  </w:style>
 </w:styles>
 </file>
 
@@ -5782,7 +6234,7 @@
 </file>
 
 <file path=customXml/itemProps1.xml><?xml version="1.0" encoding="utf-8"?>
-<ds:datastoreItem xmlns:ds="http://schemas.openxmlformats.org/officeDocument/2006/customXml" ds:itemID="{A85DBE83-AA48-46B6-ABA1-7228D49E0F08}">
+<ds:datastoreItem xmlns:ds="http://schemas.openxmlformats.org/officeDocument/2006/customXml" ds:itemID="{A1C171ED-5687-48F6-8D68-76CBC41A0675}">
   <ds:schemaRefs>
     <ds:schemaRef ds:uri="http://schemas.openxmlformats.org/officeDocument/2006/bibliography"/>
   </ds:schemaRefs>

</xml_diff>